<commit_message>
commit the new file for log4j document and changes done in github document and restful document
</commit_message>
<xml_diff>
--- a/RestFull.docx
+++ b/RestFull.docx
@@ -91,13 +91,7 @@
         <w:rPr>
           <w:sz w:val="32"/>
         </w:rPr>
-        <w:t xml:space="preserve">) What is distributed </w:t>
-      </w:r>
-      <w:r>
-        <w:rPr>
-          <w:sz w:val="32"/>
-        </w:rPr>
-        <w:t>application?</w:t>
+        <w:t>) What is distributed application?</w:t>
       </w:r>
     </w:p>
     <w:p>
@@ -298,13 +292,7 @@
         <w:rPr>
           <w:sz w:val="32"/>
         </w:rPr>
-        <w:t xml:space="preserve">) </w:t>
-      </w:r>
-      <w:r>
-        <w:rPr>
-          <w:sz w:val="32"/>
-        </w:rPr>
-        <w:t>Micro Services</w:t>
+        <w:t>) Micro Services</w:t>
       </w:r>
     </w:p>
     <w:p>
@@ -454,13 +442,7 @@
         <w:rPr>
           <w:sz w:val="32"/>
         </w:rPr>
-        <w:t xml:space="preserve">) </w:t>
-      </w:r>
-      <w:r>
-        <w:rPr>
-          <w:sz w:val="32"/>
-        </w:rPr>
-        <w:t>Feign Client</w:t>
+        <w:t>) Feign Client</w:t>
       </w:r>
     </w:p>
     <w:p>
@@ -1020,19 +1002,7 @@
         <w:rPr>
           <w:sz w:val="32"/>
         </w:rPr>
-        <w:t xml:space="preserve">=&gt; XML &amp; JSON formats are </w:t>
-      </w:r>
-      <w:r>
-        <w:rPr>
-          <w:sz w:val="32"/>
-        </w:rPr>
-        <w:t>universal</w:t>
-      </w:r>
-      <w:r>
-        <w:rPr>
-          <w:sz w:val="32"/>
-        </w:rPr>
-        <w:t>, all languages will understand these formats.</w:t>
+        <w:t>=&gt; XML &amp; JSON formats are universal, all languages will understand these formats.</w:t>
       </w:r>
     </w:p>
     <w:p>
@@ -1065,19 +1035,7 @@
         <w:rPr>
           <w:sz w:val="32"/>
         </w:rPr>
-        <w:t xml:space="preserve">=&gt; XML &amp; JSON formats are </w:t>
-      </w:r>
-      <w:r>
-        <w:rPr>
-          <w:sz w:val="32"/>
-        </w:rPr>
-        <w:t>universal</w:t>
-      </w:r>
-      <w:r>
-        <w:rPr>
-          <w:sz w:val="32"/>
-        </w:rPr>
-        <w:t>, all languages will understand these formats.</w:t>
+        <w:t>=&gt; XML &amp; JSON formats are universal, all languages will understand these formats.</w:t>
       </w:r>
       <w:r>
         <w:rPr>
@@ -1156,25 +1114,7 @@
         <w:rPr>
           <w:sz w:val="32"/>
         </w:rPr>
-        <w:t xml:space="preserve">4) SOAP </w:t>
-      </w:r>
-      <w:r>
-        <w:rPr>
-          <w:sz w:val="32"/>
-        </w:rPr>
-        <w:t>Web services</w:t>
-      </w:r>
-      <w:r>
-        <w:rPr>
-          <w:sz w:val="32"/>
-        </w:rPr>
-        <w:t xml:space="preserve"> (Outdated)</w:t>
-      </w:r>
-      <w:r>
-        <w:rPr>
-          <w:sz w:val="32"/>
-        </w:rPr>
-        <w:t xml:space="preserve"> </w:t>
+        <w:t xml:space="preserve">4) SOAP Web services (Outdated) </w:t>
       </w:r>
     </w:p>
     <w:p>
@@ -1227,25 +1167,7 @@
         <w:rPr>
           <w:sz w:val="32"/>
         </w:rPr>
-        <w:t xml:space="preserve">5) </w:t>
-      </w:r>
-      <w:r>
-        <w:rPr>
-          <w:sz w:val="32"/>
-        </w:rPr>
-        <w:t>Restful</w:t>
-      </w:r>
-      <w:r>
-        <w:rPr>
-          <w:sz w:val="32"/>
-        </w:rPr>
-        <w:t xml:space="preserve"> Services (Trending)</w:t>
-      </w:r>
-      <w:r>
-        <w:rPr>
-          <w:sz w:val="32"/>
-        </w:rPr>
-        <w:t xml:space="preserve"> </w:t>
+        <w:t xml:space="preserve">5) Restful Services (Trending) </w:t>
       </w:r>
     </w:p>
     <w:p>
@@ -1291,13 +1213,7 @@
         <w:rPr>
           <w:sz w:val="32"/>
         </w:rPr>
-        <w:t>(trending)</w:t>
-      </w:r>
-      <w:r>
-        <w:rPr>
-          <w:sz w:val="32"/>
-        </w:rPr>
-        <w:t xml:space="preserve"> </w:t>
+        <w:t xml:space="preserve">(trending) </w:t>
       </w:r>
     </w:p>
     <w:p>
@@ -1502,19 +1418,7 @@
         <w:rPr>
           <w:sz w:val="32"/>
         </w:rPr>
-        <w:t>ame</w:t>
-      </w:r>
-      <w:r>
-        <w:rPr>
-          <w:sz w:val="32"/>
-        </w:rPr>
-        <w:t>”:</w:t>
-      </w:r>
-      <w:r>
-        <w:rPr>
-          <w:sz w:val="32"/>
-        </w:rPr>
-        <w:t xml:space="preserve"> "</w:t>
+        <w:t>ame”: "</w:t>
       </w:r>
       <w:r>
         <w:rPr>
@@ -1834,7 +1738,18 @@
           <w:sz w:val="32"/>
         </w:rPr>
         <w:tab/>
-        <w:t>readValue(String file)</w:t>
+      </w:r>
+      <w:r>
+        <w:rPr>
+          <w:sz w:val="32"/>
+        </w:rPr>
+        <w:t>readValue (</w:t>
+      </w:r>
+      <w:r>
+        <w:rPr>
+          <w:sz w:val="32"/>
+        </w:rPr>
+        <w:t>String file)</w:t>
       </w:r>
       <w:r>
         <w:rPr>
@@ -1846,17 +1761,282 @@
         <w:rPr>
           <w:sz w:val="32"/>
         </w:rPr>
-        <w:t>/ convert json to java obj</w:t>
-      </w:r>
-    </w:p>
-    <w:p>
-      <w:pPr>
-        <w:rPr>
-          <w:sz w:val="32"/>
-        </w:rPr>
-      </w:pPr>
+        <w:t xml:space="preserve">/ convert </w:t>
+      </w:r>
+      <w:proofErr w:type="spellStart"/>
+      <w:r>
+        <w:rPr>
+          <w:sz w:val="32"/>
+        </w:rPr>
+        <w:t>json</w:t>
+      </w:r>
+      <w:proofErr w:type="spellEnd"/>
+      <w:r>
+        <w:rPr>
+          <w:sz w:val="32"/>
+        </w:rPr>
+        <w:t xml:space="preserve"> to java </w:t>
+      </w:r>
+      <w:proofErr w:type="spellStart"/>
+      <w:r>
+        <w:rPr>
+          <w:sz w:val="32"/>
+        </w:rPr>
+        <w:t>obj</w:t>
+      </w:r>
+      <w:proofErr w:type="spellEnd"/>
+    </w:p>
+    <w:p>
+      <w:pPr>
+        <w:rPr>
+          <w:b/>
+          <w:sz w:val="32"/>
+        </w:rPr>
+      </w:pPr>
+      <w:r>
+        <w:rPr>
+          <w:b/>
+          <w:sz w:val="32"/>
+        </w:rPr>
+        <w:t>Java with Jackson API Example</w:t>
+      </w:r>
+      <w:r>
+        <w:rPr>
+          <w:b/>
+          <w:sz w:val="32"/>
+        </w:rPr>
+        <w:t>:</w:t>
+      </w:r>
+    </w:p>
+    <w:p>
+      <w:pPr>
+        <w:rPr>
+          <w:sz w:val="32"/>
+        </w:rPr>
+      </w:pPr>
+    </w:p>
+    <w:p>
+      <w:pPr>
+        <w:rPr>
+          <w:sz w:val="32"/>
+        </w:rPr>
+      </w:pPr>
+      <w:r>
+        <w:rPr>
+          <w:sz w:val="32"/>
+        </w:rPr>
+        <w:tab/>
+      </w:r>
+      <w:r>
+        <w:rPr>
+          <w:sz w:val="32"/>
+        </w:rPr>
+        <w:tab/>
+        <w:t>&lt;dependency&gt;</w:t>
+      </w:r>
+    </w:p>
+    <w:p>
+      <w:pPr>
+        <w:rPr>
+          <w:sz w:val="32"/>
+        </w:rPr>
+      </w:pPr>
+      <w:r>
+        <w:rPr>
+          <w:sz w:val="32"/>
+        </w:rPr>
+        <w:tab/>
+      </w:r>
+      <w:r>
+        <w:rPr>
+          <w:sz w:val="32"/>
+        </w:rPr>
+        <w:tab/>
+      </w:r>
+      <w:r>
+        <w:rPr>
+          <w:sz w:val="32"/>
+        </w:rPr>
+        <w:tab/>
+        <w:t>&lt;groupId&gt;com.fasterxml.jackson.core&lt;/groupId&gt;</w:t>
+      </w:r>
+    </w:p>
+    <w:p>
+      <w:pPr>
+        <w:rPr>
+          <w:sz w:val="32"/>
+        </w:rPr>
+      </w:pPr>
+      <w:r>
+        <w:rPr>
+          <w:sz w:val="32"/>
+        </w:rPr>
+        <w:tab/>
+      </w:r>
+      <w:r>
+        <w:rPr>
+          <w:sz w:val="32"/>
+        </w:rPr>
+        <w:tab/>
+      </w:r>
+      <w:r>
+        <w:rPr>
+          <w:sz w:val="32"/>
+        </w:rPr>
+        <w:tab/>
+        <w:t>&lt;artifa</w:t>
+      </w:r>
       <w:bookmarkStart w:id="0" w:name="_GoBack"/>
       <w:bookmarkEnd w:id="0"/>
+      <w:r>
+        <w:rPr>
+          <w:sz w:val="32"/>
+        </w:rPr>
+        <w:t>ctId&gt;jackson-databind&lt;/artifactId&gt;</w:t>
+      </w:r>
+    </w:p>
+    <w:p>
+      <w:pPr>
+        <w:rPr>
+          <w:sz w:val="32"/>
+        </w:rPr>
+      </w:pPr>
+      <w:r>
+        <w:rPr>
+          <w:sz w:val="32"/>
+        </w:rPr>
+        <w:tab/>
+      </w:r>
+      <w:r>
+        <w:rPr>
+          <w:sz w:val="32"/>
+        </w:rPr>
+        <w:tab/>
+      </w:r>
+      <w:r>
+        <w:rPr>
+          <w:sz w:val="32"/>
+        </w:rPr>
+        <w:tab/>
+        <w:t>&lt;version&gt;2.16.1&lt;/version&gt;</w:t>
+      </w:r>
+    </w:p>
+    <w:p>
+      <w:pPr>
+        <w:rPr>
+          <w:sz w:val="32"/>
+        </w:rPr>
+      </w:pPr>
+      <w:r>
+        <w:rPr>
+          <w:sz w:val="32"/>
+        </w:rPr>
+        <w:tab/>
+      </w:r>
+      <w:r>
+        <w:rPr>
+          <w:sz w:val="32"/>
+        </w:rPr>
+        <w:tab/>
+        <w:t>&lt;/dependency&gt;</w:t>
+      </w:r>
+    </w:p>
+    <w:p>
+      <w:pPr>
+        <w:rPr>
+          <w:sz w:val="32"/>
+        </w:rPr>
+      </w:pPr>
+      <w:r>
+        <w:rPr>
+          <w:sz w:val="32"/>
+        </w:rPr>
+        <w:lastRenderedPageBreak/>
+        <w:t>public class Customer {</w:t>
+      </w:r>
+    </w:p>
+    <w:p>
+      <w:pPr>
+        <w:rPr>
+          <w:sz w:val="32"/>
+        </w:rPr>
+      </w:pPr>
+    </w:p>
+    <w:p>
+      <w:pPr>
+        <w:rPr>
+          <w:sz w:val="32"/>
+        </w:rPr>
+      </w:pPr>
+      <w:r>
+        <w:rPr>
+          <w:sz w:val="32"/>
+        </w:rPr>
+        <w:tab/>
+        <w:t>private Integer cid;</w:t>
+      </w:r>
+    </w:p>
+    <w:p>
+      <w:pPr>
+        <w:rPr>
+          <w:sz w:val="32"/>
+        </w:rPr>
+      </w:pPr>
+      <w:r>
+        <w:rPr>
+          <w:sz w:val="32"/>
+        </w:rPr>
+        <w:tab/>
+        <w:t>private String cname;</w:t>
+      </w:r>
+    </w:p>
+    <w:p>
+      <w:pPr>
+        <w:rPr>
+          <w:sz w:val="32"/>
+        </w:rPr>
+      </w:pPr>
+      <w:r>
+        <w:rPr>
+          <w:sz w:val="32"/>
+        </w:rPr>
+        <w:tab/>
+        <w:t>private String cemail;</w:t>
+      </w:r>
+    </w:p>
+    <w:p>
+      <w:pPr>
+        <w:rPr>
+          <w:sz w:val="32"/>
+        </w:rPr>
+      </w:pPr>
+    </w:p>
+    <w:p>
+      <w:pPr>
+        <w:rPr>
+          <w:sz w:val="32"/>
+        </w:rPr>
+      </w:pPr>
+      <w:r>
+        <w:rPr>
+          <w:sz w:val="32"/>
+        </w:rPr>
+        <w:tab/>
+        <w:t>// setters &amp; getters</w:t>
+      </w:r>
+    </w:p>
+    <w:p>
+      <w:pPr>
+        <w:rPr>
+          <w:sz w:val="32"/>
+        </w:rPr>
+      </w:pPr>
+      <w:r>
+        <w:rPr>
+          <w:sz w:val="32"/>
+        </w:rPr>
+        <w:t>}</w:t>
+      </w:r>
     </w:p>
     <w:sectPr>
       <w:pgSz w:w="12240" w:h="15840"/>

</xml_diff>